<commit_message>
[refa]rework about style and layout
</commit_message>
<xml_diff>
--- a/Dynamiser-vos-sites-web-avec-Javascript.docx
+++ b/Dynamiser-vos-sites-web-avec-Javascript.docx
@@ -59,110 +59,6 @@
           <w:shd w:fill="auto" w:val="clear"/>
         </w:rPr>
         <w:t xml:space="preserve">GDWFSDVSWEBAJAVAEXAIII1A</w:t>
-      </w:r>
-    </w:p>
-    <w:p>
-      <w:pPr>
-        <w:spacing w:before="0" w:after="0" w:line="240"/>
-        <w:ind w:right="0" w:left="0" w:firstLine="0"/>
-        <w:jc w:val="center"/>
-        <w:rPr>
-          <w:rFonts w:ascii="Calibri" w:hAnsi="Calibri" w:cs="Calibri" w:eastAsia="Calibri"/>
-          <w:b/>
-          <w:color w:val="auto"/>
-          <w:spacing w:val="0"/>
-          <w:position w:val="0"/>
-          <w:sz w:val="28"/>
-          <w:shd w:fill="auto" w:val="clear"/>
-        </w:rPr>
-      </w:pPr>
-    </w:p>
-    <w:p>
-      <w:pPr>
-        <w:spacing w:before="0" w:after="0" w:line="240"/>
-        <w:ind w:right="0" w:left="0" w:firstLine="0"/>
-        <w:jc w:val="left"/>
-        <w:rPr>
-          <w:rFonts w:ascii="Calibri" w:hAnsi="Calibri" w:cs="Calibri" w:eastAsia="Calibri"/>
-          <w:b/>
-          <w:color w:val="auto"/>
-          <w:spacing w:val="0"/>
-          <w:position w:val="0"/>
-          <w:sz w:val="28"/>
-          <w:shd w:fill="8DB3E2" w:val="clear"/>
-        </w:rPr>
-      </w:pPr>
-    </w:p>
-    <w:p>
-      <w:pPr>
-        <w:spacing w:before="0" w:after="0" w:line="240"/>
-        <w:ind w:right="0" w:left="0" w:firstLine="0"/>
-        <w:jc w:val="left"/>
-        <w:rPr>
-          <w:rFonts w:ascii="Calibri" w:hAnsi="Calibri" w:cs="Calibri" w:eastAsia="Calibri"/>
-          <w:b/>
-          <w:color w:val="auto"/>
-          <w:spacing w:val="0"/>
-          <w:position w:val="0"/>
-          <w:sz w:val="28"/>
-          <w:shd w:fill="8DB3E2" w:val="clear"/>
-        </w:rPr>
-      </w:pPr>
-      <w:r>
-        <w:rPr>
-          <w:rFonts w:ascii="Calibri" w:hAnsi="Calibri" w:cs="Calibri" w:eastAsia="Calibri"/>
-          <w:b/>
-          <w:color w:val="auto"/>
-          <w:spacing w:val="0"/>
-          <w:position w:val="0"/>
-          <w:sz w:val="28"/>
-          <w:shd w:fill="8DB3E2" w:val="clear"/>
-        </w:rPr>
-        <w:t xml:space="preserve">Ceci est un modèle de copie. N’oubliez pas de renseigner vos prénom/nom, ainsi que le nom et le lien vers le projet.</w:t>
-      </w:r>
-    </w:p>
-    <w:p>
-      <w:pPr>
-        <w:spacing w:before="0" w:after="0" w:line="240"/>
-        <w:ind w:right="0" w:left="0" w:firstLine="0"/>
-        <w:jc w:val="left"/>
-        <w:rPr>
-          <w:rFonts w:ascii="Calibri" w:hAnsi="Calibri" w:cs="Calibri" w:eastAsia="Calibri"/>
-          <w:b/>
-          <w:color w:val="auto"/>
-          <w:spacing w:val="0"/>
-          <w:position w:val="0"/>
-          <w:sz w:val="28"/>
-          <w:shd w:fill="8DB3E2" w:val="clear"/>
-        </w:rPr>
-      </w:pPr>
-    </w:p>
-    <w:p>
-      <w:pPr>
-        <w:spacing w:before="0" w:after="0" w:line="240"/>
-        <w:ind w:right="0" w:left="0" w:firstLine="0"/>
-        <w:jc w:val="left"/>
-        <w:rPr>
-          <w:rFonts w:ascii="Calibri" w:hAnsi="Calibri" w:cs="Calibri" w:eastAsia="Calibri"/>
-          <w:b/>
-          <w:color w:val="auto"/>
-          <w:spacing w:val="0"/>
-          <w:position w:val="0"/>
-          <w:sz w:val="28"/>
-          <w:shd w:fill="8DB3E2" w:val="clear"/>
-        </w:rPr>
-      </w:pPr>
-      <w:r>
-        <w:rPr>
-          <w:rFonts w:ascii="Calibri" w:hAnsi="Calibri" w:cs="Calibri" w:eastAsia="Calibri"/>
-          <w:b/>
-          <w:color w:val="auto"/>
-          <w:spacing w:val="0"/>
-          <w:position w:val="0"/>
-          <w:sz w:val="28"/>
-          <w:shd w:fill="8DB3E2" w:val="clear"/>
-        </w:rPr>
-        <w:t xml:space="preserve">Vous pouvez bien sûr agrandir les cadres pour répondre aux questions sur la description du projet si nécessaire.</w:t>
       </w:r>
     </w:p>
     <w:p>

</xml_diff>